<commit_message>
added the report for lab2
</commit_message>
<xml_diff>
--- a/lab1/doc/report.docx
+++ b/lab1/doc/report.docx
@@ -1343,7 +1343,7 @@
           <w:szCs w:val="28"/>
           <w:lang w:val="en-US" w:eastAsia="ru-RU"/>
         </w:rPr>
-        <w:t xml:space="preserve">22</w:t>
+        <w:t xml:space="preserve">23</w:t>
       </w:r>
       <w:r>
         <w:rPr>
@@ -1686,6 +1686,7 @@
           <w:color w:val="000000"/>
           <w:sz w:val="28"/>
           <w:szCs w:val="28"/>
+          <w:highlight w:val="none"/>
         </w:rPr>
       </w:pPr>
       <w:r>
@@ -1708,6 +1709,115 @@
       <w:r>
         <w:rPr>
           <w:rFonts w:ascii="Times New Roman" w:hAnsi="Times New Roman" w:eastAsia="Times New Roman" w:cs="Times New Roman"/>
+          <w:color w:val="000000"/>
+          <w:sz w:val="28"/>
+          <w:szCs w:val="28"/>
+          <w:highlight w:val="none"/>
+        </w:rPr>
+      </w:r>
+    </w:p>
+    <w:p>
+      <w:pPr>
+        <w:spacing w:before="0" w:after="0" w:line="240" w:lineRule="auto"/>
+        <w:rPr>
+          <w:rFonts w:ascii="Times New Roman" w:hAnsi="Times New Roman" w:eastAsia="Times New Roman" w:cs="Times New Roman"/>
+          <w:color w:val="000000"/>
+          <w:sz w:val="28"/>
+          <w:szCs w:val="28"/>
+        </w:rPr>
+      </w:pPr>
+      <w:r>
+        <w:rPr>
+          <w:rFonts w:ascii="Times New Roman" w:hAnsi="Times New Roman" w:eastAsia="Times New Roman" w:cs="Times New Roman"/>
+          <w:color w:val="000000"/>
+          <w:sz w:val="28"/>
+          <w:szCs w:val="28"/>
+        </w:rPr>
+      </w:r>
+      <w:r>
+        <w:rPr>
+          <w:rFonts w:ascii="Times New Roman" w:hAnsi="Times New Roman" w:eastAsia="Times New Roman" w:cs="Times New Roman"/>
+          <w:color w:val="000000"/>
+          <w:sz w:val="28"/>
+          <w:szCs w:val="28"/>
+        </w:rPr>
+      </w:r>
+    </w:p>
+    <w:p>
+      <w:pPr>
+        <w:spacing w:before="0" w:after="0" w:line="240" w:lineRule="auto"/>
+        <w:rPr>
+          <w:rFonts w:ascii="Times New Roman" w:hAnsi="Times New Roman" w:eastAsia="Times New Roman" w:cs="Times New Roman"/>
+          <w:b w:val="0"/>
+          <w:bCs w:val="0"/>
+          <w:color w:val="000000"/>
+          <w:sz w:val="28"/>
+          <w:szCs w:val="28"/>
+        </w:rPr>
+      </w:pPr>
+      <w:r>
+        <w:rPr>
+          <w:rFonts w:ascii="Times New Roman" w:hAnsi="Times New Roman" w:eastAsia="Times New Roman" w:cs="Times New Roman"/>
+          <w:b/>
+          <w:bCs/>
+          <w:color w:val="000000"/>
+          <w:sz w:val="28"/>
+          <w:szCs w:val="28"/>
+          <w:highlight w:val="none"/>
+        </w:rPr>
+        <w:t xml:space="preserve">Вариант 14</w:t>
+      </w:r>
+      <w:r>
+        <w:rPr>
+          <w:rFonts w:ascii="Times New Roman" w:hAnsi="Times New Roman" w:eastAsia="Times New Roman" w:cs="Times New Roman"/>
+          <w:b/>
+          <w:bCs/>
+          <w:color w:val="000000"/>
+          <w:sz w:val="28"/>
+          <w:szCs w:val="28"/>
+          <w:highlight w:val="none"/>
+        </w:rPr>
+        <w:t xml:space="preserve">: </w:t>
+      </w:r>
+      <w:r>
+        <w:rPr>
+          <w:rFonts w:ascii="Times New Roman" w:hAnsi="Times New Roman" w:eastAsia="Times New Roman" w:cs="Times New Roman"/>
+          <w:b w:val="0"/>
+          <w:bCs w:val="0"/>
+          <w:color w:val="000000"/>
+          <w:sz w:val="28"/>
+          <w:szCs w:val="28"/>
+          <w:highlight w:val="none"/>
+        </w:rPr>
+      </w:r>
+      <w:r>
+        <w:rPr>
+          <w:rFonts w:ascii="Times New Roman" w:hAnsi="Times New Roman" w:eastAsia="Times New Roman" w:cs="Times New Roman"/>
+          <w:b w:val="0"/>
+          <w:bCs w:val="0"/>
+          <w:color w:val="000000"/>
+          <w:sz w:val="28"/>
+          <w:szCs w:val="28"/>
+          <w:highlight w:val="none"/>
+        </w:rPr>
+        <w:t xml:space="preserve">Child1 переводит строки в нижний регистр. Child2 убирает все задвоенные пробелы.</w:t>
+      </w:r>
+      <w:r>
+        <w:rPr>
+          <w:rFonts w:ascii="Times New Roman" w:hAnsi="Times New Roman" w:eastAsia="Times New Roman" w:cs="Times New Roman"/>
+          <w:b w:val="0"/>
+          <w:bCs w:val="0"/>
+          <w:color w:val="000000"/>
+          <w:sz w:val="28"/>
+          <w:szCs w:val="28"/>
+          <w:highlight w:val="none"/>
+        </w:rPr>
+      </w:r>
+      <w:r>
+        <w:rPr>
+          <w:rFonts w:ascii="Times New Roman" w:hAnsi="Times New Roman" w:eastAsia="Times New Roman" w:cs="Times New Roman"/>
+          <w:b w:val="0"/>
+          <w:bCs w:val="0"/>
           <w:color w:val="000000"/>
           <w:sz w:val="28"/>
           <w:szCs w:val="28"/>
@@ -1725,6 +1835,14 @@
           <w:szCs w:val="28"/>
         </w:rPr>
       </w:pPr>
+      <w:r>
+        <w:rPr>
+          <w:rFonts w:ascii="Times New Roman" w:hAnsi="Times New Roman" w:eastAsia="Times New Roman" w:cs="Times New Roman"/>
+          <w:color w:val="000000"/>
+          <w:sz w:val="28"/>
+          <w:szCs w:val="28"/>
+        </w:rPr>
+      </w:r>
       <w:r>
         <w:rPr>
           <w:rFonts w:ascii="Times New Roman" w:hAnsi="Times New Roman" w:eastAsia="Times New Roman" w:cs="Times New Roman"/>
@@ -2439,12 +2557,8 @@
       </w:r>
       <w:r>
         <w:rPr>
-          <w:rFonts w:ascii="Times New Roman" w:hAnsi="Times New Roman" w:cs="Times New Roman"/>
           <w:b/>
           <w:bCs/>
-          <w:sz w:val="28"/>
-          <w:szCs w:val="28"/>
-          <w:highlight w:val="none"/>
         </w:rPr>
       </w:r>
       <w:r>
@@ -2482,6 +2596,7 @@
         <w:rPr>
           <w:rFonts w:ascii="Times New Roman" w:hAnsi="Times New Roman" w:cs="Times New Roman"/>
           <w:b/>
+          <w:bCs/>
           <w:sz w:val="28"/>
           <w:szCs w:val="28"/>
         </w:rPr>
@@ -3581,9 +3696,9 @@
       <w:r>
         <w:rPr>
           <w:rFonts w:ascii="Times New Roman" w:hAnsi="Times New Roman" w:cs="Times New Roman"/>
-          <w:bCs/>
-          <w:sz w:val="28"/>
-          <w:szCs w:val="28"/>
+          <w:sz w:val="28"/>
+          <w:szCs w:val="28"/>
+          <w:highlight w:val="none"/>
           <w:lang w:val="en-US"/>
         </w:rPr>
       </w:r>
@@ -3655,10 +3770,8 @@
       <w:r>
         <w:rPr>
           <w:rFonts w:ascii="Times New Roman" w:hAnsi="Times New Roman" w:cs="Times New Roman"/>
-          <w:bCs/>
-          <w:sz w:val="28"/>
-          <w:szCs w:val="28"/>
-          <w:highlight w:val="none"/>
+          <w:sz w:val="28"/>
+          <w:szCs w:val="28"/>
           <w:lang w:val="en-US"/>
         </w:rPr>
       </w:r>
@@ -3729,6 +3842,13 @@
           <w:lang w:val="en-US"/>
         </w:rPr>
       </w:r>
+      <w:r>
+        <w:rPr>
+          <w:b/>
+          <w:bCs/>
+          <w:lang w:val="en-US"/>
+        </w:rPr>
+      </w:r>
     </w:p>
     <w:p>
       <w:pPr>
@@ -3756,6 +3876,14 @@
           <w:lang w:val="en-US"/>
         </w:rPr>
         <w:t xml:space="preserve">:</w:t>
+      </w:r>
+      <w:r>
+        <w:rPr>
+          <w:b/>
+          <w:bCs/>
+          <w:highlight w:val="none"/>
+          <w:lang w:val="en-US"/>
+        </w:rPr>
       </w:r>
       <w:r>
         <w:rPr>
@@ -3937,6 +4065,14 @@
           <w:lang w:val="en-US"/>
         </w:rPr>
       </w:r>
+      <w:r>
+        <w:rPr>
+          <w:rFonts w:ascii="Courier New" w:hAnsi="Courier New" w:eastAsia="Courier New" w:cs="Courier New"/>
+          <w:color w:val="000000"/>
+          <w:sz w:val="20"/>
+          <w:szCs w:val="20"/>
+        </w:rPr>
+      </w:r>
     </w:p>
     <w:p>
       <w:pPr>
@@ -4136,7 +4272,13 @@
           <w:lang w:val="en-US"/>
         </w:rPr>
       </w:r>
-      <w:r/>
+      <w:r>
+        <w:rPr>
+          <w:b/>
+          <w:bCs/>
+          <w:lang w:val="en-US"/>
+        </w:rPr>
+      </w:r>
     </w:p>
     <w:p>
       <w:pPr>
@@ -4147,6 +4289,13 @@
           <w:lang w:val="en-US"/>
         </w:rPr>
       </w:pPr>
+      <w:r>
+        <w:rPr>
+          <w:b/>
+          <w:bCs/>
+          <w:lang w:val="en-US"/>
+        </w:rPr>
+      </w:r>
       <w:r>
         <w:rPr>
           <w:b/>
@@ -4184,10 +4333,39 @@
         <w:pStyle w:val="837"/>
         <w:spacing w:before="0" w:after="160" w:line="360" w:lineRule="auto"/>
         <w:rPr>
+          <w:rFonts w:ascii="Times New Roman" w:hAnsi="Times New Roman" w:cs="Times New Roman" w:eastAsiaTheme="minorEastAsia"/>
+          <w:sz w:val="28"/>
+          <w:szCs w:val="28"/>
+          <w:highlight w:val="none"/>
+          <w:lang w:val="en-US"/>
+        </w:rPr>
+      </w:pPr>
+      <w:r>
+        <w:rPr>
+          <w:rFonts w:ascii="Times New Roman" w:hAnsi="Times New Roman" w:cs="Times New Roman" w:eastAsiaTheme="minorEastAsia"/>
+          <w:sz w:val="28"/>
+          <w:szCs w:val="28"/>
+          <w:highlight w:val="none"/>
+          <w:lang w:val="en-US"/>
+        </w:rPr>
+        <w:t xml:space="preserve">Проделав работу, я разработал программу, которая использовала несколько процессов для обработки строки. Я узнал, как создавать новые процессы в ОС UNIX и управлять их выполнением. Также я научился использовать pipe для передачи данных между процессами. Одной из проблем, с которыми я столкнулся при написании программы, было осуществление работы процессов в нужном порядке.</w:t>
+      </w:r>
+      <w:r>
+        <w:rPr>
           <w:rFonts w:eastAsiaTheme="minorEastAsia"/>
           <w:highlight w:val="yellow"/>
           <w:lang w:val="en-US"/>
         </w:rPr>
+      </w:r>
+    </w:p>
+    <w:p>
+      <w:pPr>
+        <w:spacing w:before="0" w:after="160" w:line="360" w:lineRule="auto"/>
+        <w:rPr>
+          <w:rFonts w:eastAsiaTheme="minorEastAsia"/>
+          <w:highlight w:val="yellow"/>
+          <w:lang w:val="en-US"/>
+        </w:rPr>
       </w:pPr>
       <w:r>
         <w:rPr>
@@ -4197,17 +4375,7 @@
           <w:highlight w:val="none"/>
           <w:lang w:val="en-US"/>
         </w:rPr>
-        <w:t xml:space="preserve">Проделав работу, я приобрел навыки, необходимые для работы</w:t>
-      </w:r>
-      <w:r>
-        <w:rPr>
-          <w:rFonts w:ascii="Times New Roman" w:hAnsi="Times New Roman" w:cs="Times New Roman" w:eastAsiaTheme="minorEastAsia"/>
-          <w:sz w:val="28"/>
-          <w:szCs w:val="28"/>
-          <w:highlight w:val="none"/>
-          <w:lang w:val="en-US"/>
-        </w:rPr>
-        <w:t xml:space="preserve"> с процессами в операционной системе UNIX.</w:t>
+        <w:t xml:space="preserve">Программы с дочерними процессами имеют ряд преимуществ в разных областях. Одним из них является возможность параллельного выполнения задач, что позволяет ускорить обработку данных или выполнение вычислений. Также программы с дочерними процессами позволяют реализовать механизм отказоустойчивости, когда при остановке одного процесса, другие продолжают работу.</w:t>
       </w:r>
       <w:r>
         <w:rPr>
@@ -4224,13 +4392,7 @@
           <w:lang w:val="en-US"/>
         </w:rPr>
       </w:r>
-      <w:r>
-        <w:rPr>
-          <w:rFonts w:eastAsiaTheme="minorEastAsia"/>
-          <w:highlight w:val="yellow"/>
-          <w:lang w:val="en-US"/>
-        </w:rPr>
-      </w:r>
+      <w:r/>
     </w:p>
     <w:sectPr>
       <w:footerReference w:type="default" r:id="rId9"/>

</xml_diff>